<commit_message>
doc for first briefing operator prov
</commit_message>
<xml_diff>
--- a/Manual Sistem Monitoring Kegiatan.docx
+++ b/Manual Sistem Monitoring Kegiatan.docx
@@ -71,6 +71,41 @@
           <w:lang w:val="id-ID"/>
         </w:rPr>
         <w:t>SIMKET version 2.0</w:t>
+      </w:r>
+    </w:p>
+    <w:p>
+      <w:pPr>
+        <w:ind w:firstLine="720"/>
+        <w:jc w:val="center"/>
+        <w:rPr>
+          <w:b/>
+          <w:sz w:val="32"/>
+          <w:lang w:val="id-ID"/>
+        </w:rPr>
+      </w:pPr>
+      <w:r>
+        <w:rPr>
+          <w:b/>
+          <w:sz w:val="32"/>
+          <w:lang w:val="id-ID"/>
+        </w:rPr>
+        <w:t xml:space="preserve">( </w:t>
+      </w:r>
+      <w:r>
+        <w:rPr>
+          <w:b/>
+          <w:sz w:val="32"/>
+          <w:lang w:val="id-ID"/>
+        </w:rPr>
+        <w:t>Modul Monitoring</w:t>
+      </w:r>
+      <w:r>
+        <w:rPr>
+          <w:b/>
+          <w:sz w:val="32"/>
+          <w:lang w:val="id-ID"/>
+        </w:rPr>
+        <w:t xml:space="preserve"> )</w:t>
       </w:r>
     </w:p>
     <w:p>
@@ -1602,6 +1637,7 @@
         <w:rPr>
           <w:sz w:val="24"/>
         </w:rPr>
+        <w:lastRenderedPageBreak/>
         <w:t>Melihat</w:t>
       </w:r>
       <w:proofErr w:type="spellEnd"/>
@@ -1735,15 +1771,7 @@
           <w:sz w:val="24"/>
           <w:lang w:val="id-ID"/>
         </w:rPr>
-        <w:t xml:space="preserve"> yang saat ini sudah dirilis </w:t>
-      </w:r>
-      <w:r>
-        <w:rPr>
-          <w:sz w:val="24"/>
-          <w:lang w:val="id-ID"/>
-        </w:rPr>
-        <w:lastRenderedPageBreak/>
-        <w:t>hingga versi 2.0. SIMKET</w:t>
+        <w:t xml:space="preserve"> yang saat ini sudah dirilis hingga versi 2.0. SIMKET</w:t>
       </w:r>
       <w:r>
         <w:rPr>
@@ -2875,7 +2903,15 @@
           <w:sz w:val="24"/>
           <w:lang w:val="id-ID"/>
         </w:rPr>
-        <w:t xml:space="preserve"> Dengan alasan keamanan, SIMKET menerapkan proses autentikasi dan autorisasi. Artinya setiap pengguna SIMKET hanya dapat mengakses halaman sesuai levelnya.</w:t>
+        <w:t xml:space="preserve"> Dengan alasan keamanan, SIMKET menerapkan proses autentikasi </w:t>
+      </w:r>
+      <w:r>
+        <w:rPr>
+          <w:sz w:val="24"/>
+          <w:lang w:val="id-ID"/>
+        </w:rPr>
+        <w:lastRenderedPageBreak/>
+        <w:t>dan autorisasi. Artinya setiap pengguna SIMKET hanya dapat mengakses halaman sesuai levelnya.</w:t>
       </w:r>
     </w:p>
     <w:p>
@@ -2894,7 +2930,6 @@
           <w:sz w:val="24"/>
           <w:lang w:val="id-ID"/>
         </w:rPr>
-        <w:lastRenderedPageBreak/>
         <w:t>LOGIN</w:t>
       </w:r>
     </w:p>
@@ -2966,8 +3001,8 @@
         </w:rPr>
         <w:drawing>
           <wp:inline distT="0" distB="0" distL="0" distR="0">
-            <wp:extent cx="2255709" cy="2541182"/>
-            <wp:effectExtent l="0" t="0" r="0" b="0"/>
+            <wp:extent cx="1935126" cy="2180028"/>
+            <wp:effectExtent l="0" t="0" r="8255" b="0"/>
             <wp:docPr id="19" name="Picture 19" descr="D:\simket\sc\2.PNG"/>
             <wp:cNvGraphicFramePr>
               <a:graphicFrameLocks xmlns:a="http://schemas.openxmlformats.org/drawingml/2006/main" noChangeAspect="1"/>
@@ -2997,7 +3032,7 @@
                   <pic:spPr bwMode="auto">
                     <a:xfrm>
                       <a:off x="0" y="0"/>
-                      <a:ext cx="2256758" cy="2542364"/>
+                      <a:ext cx="1937406" cy="2182597"/>
                     </a:xfrm>
                     <a:prstGeom prst="rect">
                       <a:avLst/>
@@ -7240,7 +7275,7 @@
           <w:sz w:val="24"/>
           <w:lang w:val="id-ID"/>
         </w:rPr>
-        <w:t>Berikut tampilan tab anggaran:</w:t>
+        <w:t>Selain tab “progress” halaman ini juga menampilkan tab anggaran yang digunakan untuk memantau progress anggaran pada setiap kegiatan. Berkut tampilan tab anggaran:</w:t>
       </w:r>
     </w:p>
     <w:p>
@@ -7352,1934 +7387,17 @@
         <w:ind w:left="0"/>
         <w:rPr>
           <w:sz w:val="24"/>
-        </w:rPr>
-      </w:pPr>
-      <w:r>
-        <w:rPr>
-          <w:sz w:val="24"/>
-        </w:rPr>
-        <w:t xml:space="preserve"> </w:t>
-      </w:r>
-    </w:p>
-    <w:p>
-      <w:pPr>
-        <w:pStyle w:val="ListParagraph"/>
-        <w:ind w:left="0"/>
-        <w:rPr>
-          <w:sz w:val="24"/>
-        </w:rPr>
-      </w:pPr>
-    </w:p>
-    <w:p>
-      <w:pPr>
-        <w:rPr>
-          <w:sz w:val="24"/>
-        </w:rPr>
-      </w:pPr>
-    </w:p>
-    <w:p>
-      <w:pPr>
-        <w:rPr>
-          <w:sz w:val="24"/>
-        </w:rPr>
-      </w:pPr>
-      <w:proofErr w:type="spellStart"/>
-      <w:r>
-        <w:rPr>
-          <w:sz w:val="24"/>
-        </w:rPr>
-        <w:t>Halaman</w:t>
-      </w:r>
-      <w:proofErr w:type="spellEnd"/>
-      <w:r>
-        <w:rPr>
-          <w:sz w:val="24"/>
-        </w:rPr>
-        <w:t xml:space="preserve"> </w:t>
-      </w:r>
-      <w:proofErr w:type="gramStart"/>
-      <w:r>
-        <w:rPr>
-          <w:sz w:val="24"/>
-        </w:rPr>
-        <w:t>lain</w:t>
-      </w:r>
-      <w:proofErr w:type="gramEnd"/>
-      <w:r>
-        <w:rPr>
-          <w:sz w:val="24"/>
-        </w:rPr>
-        <w:t xml:space="preserve"> yang </w:t>
-      </w:r>
-      <w:proofErr w:type="spellStart"/>
-      <w:r>
-        <w:rPr>
-          <w:sz w:val="24"/>
-        </w:rPr>
-        <w:t>dapat</w:t>
-      </w:r>
-      <w:proofErr w:type="spellEnd"/>
-      <w:r>
-        <w:rPr>
-          <w:sz w:val="24"/>
-        </w:rPr>
-        <w:t xml:space="preserve"> </w:t>
-      </w:r>
-      <w:proofErr w:type="spellStart"/>
-      <w:r>
-        <w:rPr>
-          <w:sz w:val="24"/>
-        </w:rPr>
-        <w:t>diakses</w:t>
-      </w:r>
-      <w:proofErr w:type="spellEnd"/>
-      <w:r>
-        <w:rPr>
-          <w:sz w:val="24"/>
-        </w:rPr>
-        <w:t xml:space="preserve"> di </w:t>
-      </w:r>
-      <w:proofErr w:type="spellStart"/>
-      <w:r>
-        <w:rPr>
-          <w:sz w:val="24"/>
-        </w:rPr>
-        <w:t>halaman</w:t>
-      </w:r>
-      <w:proofErr w:type="spellEnd"/>
-      <w:r>
-        <w:rPr>
-          <w:sz w:val="24"/>
-        </w:rPr>
-        <w:t xml:space="preserve"> di </w:t>
-      </w:r>
-      <w:proofErr w:type="spellStart"/>
-      <w:r>
-        <w:rPr>
-          <w:sz w:val="24"/>
-        </w:rPr>
-        <w:t>atas</w:t>
-      </w:r>
-      <w:proofErr w:type="spellEnd"/>
-      <w:r>
-        <w:rPr>
-          <w:sz w:val="24"/>
-        </w:rPr>
-        <w:t xml:space="preserve"> </w:t>
-      </w:r>
-      <w:proofErr w:type="spellStart"/>
-      <w:r>
-        <w:rPr>
-          <w:sz w:val="24"/>
-        </w:rPr>
-        <w:t>adalah</w:t>
-      </w:r>
-      <w:proofErr w:type="spellEnd"/>
-      <w:r>
-        <w:rPr>
-          <w:sz w:val="24"/>
-        </w:rPr>
-        <w:t xml:space="preserve"> </w:t>
-      </w:r>
-      <w:proofErr w:type="spellStart"/>
-      <w:r>
-        <w:rPr>
-          <w:sz w:val="24"/>
-        </w:rPr>
-        <w:t>halaman</w:t>
-      </w:r>
-      <w:proofErr w:type="spellEnd"/>
-      <w:r>
-        <w:rPr>
-          <w:sz w:val="24"/>
-        </w:rPr>
-        <w:t xml:space="preserve"> “calendar”. </w:t>
-      </w:r>
-      <w:proofErr w:type="spellStart"/>
-      <w:r>
-        <w:rPr>
-          <w:sz w:val="24"/>
-        </w:rPr>
-        <w:t>Halaman</w:t>
-      </w:r>
-      <w:proofErr w:type="spellEnd"/>
-      <w:r>
-        <w:rPr>
-          <w:sz w:val="24"/>
-        </w:rPr>
-        <w:t xml:space="preserve"> calendar </w:t>
-      </w:r>
-      <w:proofErr w:type="spellStart"/>
-      <w:r>
-        <w:rPr>
-          <w:sz w:val="24"/>
-        </w:rPr>
-        <w:t>akan</w:t>
-      </w:r>
-      <w:proofErr w:type="spellEnd"/>
-      <w:r>
-        <w:rPr>
-          <w:sz w:val="24"/>
-        </w:rPr>
-        <w:t xml:space="preserve"> </w:t>
-      </w:r>
-      <w:proofErr w:type="spellStart"/>
-      <w:r>
-        <w:rPr>
-          <w:sz w:val="24"/>
-        </w:rPr>
-        <w:t>menampilkan</w:t>
-      </w:r>
-      <w:proofErr w:type="spellEnd"/>
-      <w:r>
-        <w:rPr>
-          <w:sz w:val="24"/>
-        </w:rPr>
-        <w:t xml:space="preserve"> </w:t>
-      </w:r>
-      <w:proofErr w:type="spellStart"/>
-      <w:r>
-        <w:rPr>
-          <w:sz w:val="24"/>
-        </w:rPr>
-        <w:t>runut</w:t>
-      </w:r>
-      <w:proofErr w:type="spellEnd"/>
-      <w:r>
-        <w:rPr>
-          <w:sz w:val="24"/>
-        </w:rPr>
-        <w:t xml:space="preserve"> </w:t>
-      </w:r>
-      <w:proofErr w:type="spellStart"/>
-      <w:r>
-        <w:rPr>
-          <w:sz w:val="24"/>
-        </w:rPr>
-        <w:t>kegiatan</w:t>
-      </w:r>
-      <w:proofErr w:type="spellEnd"/>
-      <w:r>
-        <w:rPr>
-          <w:sz w:val="24"/>
-        </w:rPr>
-        <w:t xml:space="preserve"> di </w:t>
-      </w:r>
-      <w:proofErr w:type="spellStart"/>
-      <w:r>
-        <w:rPr>
-          <w:sz w:val="24"/>
-        </w:rPr>
-        <w:t>dalam</w:t>
-      </w:r>
-      <w:proofErr w:type="spellEnd"/>
-      <w:r>
-        <w:rPr>
-          <w:sz w:val="24"/>
-        </w:rPr>
-        <w:t xml:space="preserve"> </w:t>
-      </w:r>
-      <w:proofErr w:type="spellStart"/>
-      <w:r>
-        <w:rPr>
-          <w:sz w:val="24"/>
-        </w:rPr>
-        <w:t>sebuah</w:t>
-      </w:r>
-      <w:proofErr w:type="spellEnd"/>
-      <w:r>
-        <w:rPr>
-          <w:sz w:val="24"/>
-        </w:rPr>
-        <w:t xml:space="preserve"> calendar </w:t>
-      </w:r>
-      <w:proofErr w:type="spellStart"/>
-      <w:r>
-        <w:rPr>
-          <w:sz w:val="24"/>
-        </w:rPr>
-        <w:t>seperti</w:t>
-      </w:r>
-      <w:proofErr w:type="spellEnd"/>
-      <w:r>
-        <w:rPr>
-          <w:sz w:val="24"/>
-        </w:rPr>
-        <w:t xml:space="preserve"> </w:t>
-      </w:r>
-      <w:proofErr w:type="spellStart"/>
-      <w:r>
-        <w:rPr>
-          <w:sz w:val="24"/>
-        </w:rPr>
-        <w:t>gambar</w:t>
-      </w:r>
-      <w:proofErr w:type="spellEnd"/>
-      <w:r>
-        <w:rPr>
-          <w:sz w:val="24"/>
-        </w:rPr>
-        <w:t xml:space="preserve"> </w:t>
-      </w:r>
-      <w:proofErr w:type="spellStart"/>
-      <w:proofErr w:type="gramStart"/>
-      <w:r>
-        <w:rPr>
-          <w:sz w:val="24"/>
-        </w:rPr>
-        <w:t>berikut</w:t>
-      </w:r>
-      <w:proofErr w:type="spellEnd"/>
-      <w:r>
-        <w:rPr>
-          <w:sz w:val="24"/>
-        </w:rPr>
-        <w:t xml:space="preserve"> :</w:t>
-      </w:r>
-      <w:proofErr w:type="gramEnd"/>
-    </w:p>
-    <w:p>
-      <w:pPr>
-        <w:rPr>
-          <w:sz w:val="24"/>
-        </w:rPr>
-      </w:pPr>
-      <w:r>
-        <w:rPr>
-          <w:noProof/>
-          <w:sz w:val="24"/>
-          <w:lang w:val="id-ID" w:eastAsia="id-ID"/>
-        </w:rPr>
-        <w:drawing>
-          <wp:inline distT="0" distB="0" distL="0" distR="0" wp14:anchorId="00DEACBD" wp14:editId="79958880">
-            <wp:extent cx="5943600" cy="2690446"/>
-            <wp:effectExtent l="0" t="0" r="0" b="0"/>
-            <wp:docPr id="9" name="Picture 9" descr="D:\bpssumsel\simket\sc\9.PNG"/>
-            <wp:cNvGraphicFramePr>
-              <a:graphicFrameLocks xmlns:a="http://schemas.openxmlformats.org/drawingml/2006/main" noChangeAspect="1"/>
-            </wp:cNvGraphicFramePr>
-            <a:graphic xmlns:a="http://schemas.openxmlformats.org/drawingml/2006/main">
-              <a:graphicData uri="http://schemas.openxmlformats.org/drawingml/2006/picture">
-                <pic:pic xmlns:pic="http://schemas.openxmlformats.org/drawingml/2006/picture">
-                  <pic:nvPicPr>
-                    <pic:cNvPr id="0" name="Picture 9" descr="D:\bpssumsel\simket\sc\9.PNG"/>
-                    <pic:cNvPicPr>
-                      <a:picLocks noChangeAspect="1" noChangeArrowheads="1"/>
-                    </pic:cNvPicPr>
-                  </pic:nvPicPr>
-                  <pic:blipFill>
-                    <a:blip r:embed="rId22">
-                      <a:extLst>
-                        <a:ext uri="{28A0092B-C50C-407E-A947-70E740481C1C}">
-                          <a14:useLocalDpi xmlns:a14="http://schemas.microsoft.com/office/drawing/2010/main" val="0"/>
-                        </a:ext>
-                      </a:extLst>
-                    </a:blip>
-                    <a:srcRect/>
-                    <a:stretch>
-                      <a:fillRect/>
-                    </a:stretch>
-                  </pic:blipFill>
-                  <pic:spPr bwMode="auto">
-                    <a:xfrm>
-                      <a:off x="0" y="0"/>
-                      <a:ext cx="5943600" cy="2690446"/>
-                    </a:xfrm>
-                    <a:prstGeom prst="rect">
-                      <a:avLst/>
-                    </a:prstGeom>
-                    <a:noFill/>
-                    <a:ln>
-                      <a:noFill/>
-                    </a:ln>
-                  </pic:spPr>
-                </pic:pic>
-              </a:graphicData>
-            </a:graphic>
-          </wp:inline>
-        </w:drawing>
-      </w:r>
-    </w:p>
-    <w:p>
-      <w:pPr>
-        <w:rPr>
-          <w:sz w:val="24"/>
-        </w:rPr>
-      </w:pPr>
-      <w:proofErr w:type="spellStart"/>
-      <w:r>
-        <w:rPr>
-          <w:sz w:val="24"/>
-        </w:rPr>
-        <w:t>Pada</w:t>
-      </w:r>
-      <w:proofErr w:type="spellEnd"/>
-      <w:r>
-        <w:rPr>
-          <w:sz w:val="24"/>
-        </w:rPr>
-        <w:t xml:space="preserve"> </w:t>
-      </w:r>
-      <w:proofErr w:type="spellStart"/>
-      <w:r>
-        <w:rPr>
-          <w:sz w:val="24"/>
-        </w:rPr>
-        <w:t>halaman</w:t>
-      </w:r>
-      <w:proofErr w:type="spellEnd"/>
-      <w:r>
-        <w:rPr>
-          <w:sz w:val="24"/>
-        </w:rPr>
-        <w:t xml:space="preserve"> </w:t>
-      </w:r>
-      <w:proofErr w:type="spellStart"/>
-      <w:r>
-        <w:rPr>
-          <w:sz w:val="24"/>
-        </w:rPr>
-        <w:t>tersebut</w:t>
-      </w:r>
-      <w:proofErr w:type="spellEnd"/>
-      <w:r>
-        <w:rPr>
-          <w:sz w:val="24"/>
-        </w:rPr>
-        <w:t xml:space="preserve"> </w:t>
-      </w:r>
-      <w:proofErr w:type="spellStart"/>
-      <w:r>
-        <w:rPr>
-          <w:sz w:val="24"/>
-        </w:rPr>
-        <w:t>masing-masing</w:t>
-      </w:r>
-      <w:proofErr w:type="spellEnd"/>
-      <w:r>
-        <w:rPr>
-          <w:sz w:val="24"/>
-        </w:rPr>
-        <w:t xml:space="preserve"> </w:t>
-      </w:r>
-      <w:proofErr w:type="spellStart"/>
-      <w:r>
-        <w:rPr>
-          <w:sz w:val="24"/>
-        </w:rPr>
-        <w:t>kegiatan</w:t>
-      </w:r>
-      <w:proofErr w:type="spellEnd"/>
-      <w:r>
-        <w:rPr>
-          <w:sz w:val="24"/>
-        </w:rPr>
-        <w:t xml:space="preserve"> </w:t>
-      </w:r>
-      <w:proofErr w:type="spellStart"/>
-      <w:proofErr w:type="gramStart"/>
-      <w:r>
-        <w:rPr>
-          <w:sz w:val="24"/>
-        </w:rPr>
-        <w:t>akan</w:t>
-      </w:r>
-      <w:proofErr w:type="spellEnd"/>
-      <w:proofErr w:type="gramEnd"/>
-      <w:r>
-        <w:rPr>
-          <w:sz w:val="24"/>
-        </w:rPr>
-        <w:t xml:space="preserve"> </w:t>
-      </w:r>
-      <w:proofErr w:type="spellStart"/>
-      <w:r>
-        <w:rPr>
-          <w:sz w:val="24"/>
-        </w:rPr>
-        <w:t>diberikan</w:t>
-      </w:r>
-      <w:proofErr w:type="spellEnd"/>
-      <w:r>
-        <w:rPr>
-          <w:sz w:val="24"/>
-        </w:rPr>
-        <w:t xml:space="preserve"> </w:t>
-      </w:r>
-      <w:proofErr w:type="spellStart"/>
-      <w:r>
-        <w:rPr>
-          <w:sz w:val="24"/>
-        </w:rPr>
-        <w:t>warna-warna</w:t>
-      </w:r>
-      <w:proofErr w:type="spellEnd"/>
-      <w:r>
-        <w:rPr>
-          <w:sz w:val="24"/>
-        </w:rPr>
-        <w:t xml:space="preserve">. </w:t>
-      </w:r>
-      <w:proofErr w:type="spellStart"/>
-      <w:r>
-        <w:rPr>
-          <w:sz w:val="24"/>
-        </w:rPr>
-        <w:t>Berikut</w:t>
-      </w:r>
-      <w:proofErr w:type="spellEnd"/>
-      <w:r>
-        <w:rPr>
-          <w:sz w:val="24"/>
-        </w:rPr>
-        <w:t xml:space="preserve"> </w:t>
-      </w:r>
-      <w:proofErr w:type="spellStart"/>
-      <w:r>
-        <w:rPr>
-          <w:sz w:val="24"/>
-        </w:rPr>
-        <w:t>penjelasan</w:t>
-      </w:r>
-      <w:proofErr w:type="spellEnd"/>
-      <w:r>
-        <w:rPr>
-          <w:sz w:val="24"/>
-        </w:rPr>
-        <w:t xml:space="preserve"> </w:t>
-      </w:r>
-      <w:proofErr w:type="spellStart"/>
-      <w:r>
-        <w:rPr>
-          <w:sz w:val="24"/>
-        </w:rPr>
-        <w:t>dari</w:t>
-      </w:r>
-      <w:proofErr w:type="spellEnd"/>
-      <w:r>
-        <w:rPr>
-          <w:sz w:val="24"/>
-        </w:rPr>
-        <w:t xml:space="preserve"> </w:t>
-      </w:r>
-      <w:proofErr w:type="spellStart"/>
-      <w:r>
-        <w:rPr>
-          <w:sz w:val="24"/>
-        </w:rPr>
-        <w:t>warna</w:t>
-      </w:r>
-      <w:proofErr w:type="spellEnd"/>
-      <w:r>
-        <w:rPr>
-          <w:sz w:val="24"/>
-        </w:rPr>
-        <w:t xml:space="preserve"> di </w:t>
-      </w:r>
-      <w:proofErr w:type="spellStart"/>
-      <w:r>
-        <w:rPr>
-          <w:sz w:val="24"/>
-        </w:rPr>
-        <w:t>atas</w:t>
-      </w:r>
-      <w:proofErr w:type="spellEnd"/>
-      <w:r>
-        <w:rPr>
-          <w:sz w:val="24"/>
-        </w:rPr>
-        <w:t xml:space="preserve"> </w:t>
-      </w:r>
-      <w:proofErr w:type="spellStart"/>
-      <w:proofErr w:type="gramStart"/>
-      <w:r>
-        <w:rPr>
-          <w:sz w:val="24"/>
-        </w:rPr>
-        <w:t>adalah</w:t>
-      </w:r>
-      <w:proofErr w:type="spellEnd"/>
-      <w:r>
-        <w:rPr>
-          <w:sz w:val="24"/>
-        </w:rPr>
-        <w:t xml:space="preserve"> :</w:t>
-      </w:r>
-      <w:proofErr w:type="gramEnd"/>
-    </w:p>
-    <w:p>
-      <w:pPr>
-        <w:pStyle w:val="ListParagraph"/>
-        <w:numPr>
-          <w:ilvl w:val="0"/>
-          <w:numId w:val="1"/>
-        </w:numPr>
-        <w:rPr>
-          <w:sz w:val="24"/>
-        </w:rPr>
-      </w:pPr>
-      <w:proofErr w:type="spellStart"/>
-      <w:proofErr w:type="gramStart"/>
-      <w:r>
-        <w:rPr>
-          <w:sz w:val="24"/>
-        </w:rPr>
-        <w:t>Merah</w:t>
-      </w:r>
-      <w:proofErr w:type="spellEnd"/>
-      <w:r>
-        <w:rPr>
-          <w:sz w:val="24"/>
-        </w:rPr>
-        <w:t xml:space="preserve"> :</w:t>
-      </w:r>
-      <w:proofErr w:type="gramEnd"/>
-      <w:r>
-        <w:rPr>
-          <w:sz w:val="24"/>
-        </w:rPr>
-        <w:t xml:space="preserve"> </w:t>
-      </w:r>
-      <w:proofErr w:type="spellStart"/>
-      <w:r>
-        <w:rPr>
-          <w:sz w:val="24"/>
-        </w:rPr>
-        <w:t>untuk</w:t>
-      </w:r>
-      <w:proofErr w:type="spellEnd"/>
-      <w:r>
-        <w:rPr>
-          <w:sz w:val="24"/>
-        </w:rPr>
-        <w:t xml:space="preserve"> </w:t>
-      </w:r>
-      <w:proofErr w:type="spellStart"/>
-      <w:r>
-        <w:rPr>
-          <w:sz w:val="24"/>
-        </w:rPr>
-        <w:t>kegiatan</w:t>
-      </w:r>
-      <w:proofErr w:type="spellEnd"/>
-      <w:r>
-        <w:rPr>
-          <w:sz w:val="24"/>
-        </w:rPr>
-        <w:t xml:space="preserve"> yang </w:t>
-      </w:r>
-      <w:proofErr w:type="spellStart"/>
-      <w:r>
-        <w:rPr>
-          <w:sz w:val="24"/>
-        </w:rPr>
-        <w:t>sudah</w:t>
-      </w:r>
-      <w:proofErr w:type="spellEnd"/>
-      <w:r>
-        <w:rPr>
-          <w:sz w:val="24"/>
-        </w:rPr>
-        <w:t xml:space="preserve"> </w:t>
-      </w:r>
-      <w:proofErr w:type="spellStart"/>
-      <w:r>
-        <w:rPr>
-          <w:sz w:val="24"/>
-        </w:rPr>
-        <w:t>mencapat</w:t>
-      </w:r>
-      <w:proofErr w:type="spellEnd"/>
-      <w:r>
-        <w:rPr>
-          <w:sz w:val="24"/>
-        </w:rPr>
-        <w:t xml:space="preserve"> deadline </w:t>
-      </w:r>
-      <w:proofErr w:type="spellStart"/>
-      <w:r>
-        <w:rPr>
-          <w:sz w:val="24"/>
-        </w:rPr>
-        <w:t>dan</w:t>
-      </w:r>
-      <w:proofErr w:type="spellEnd"/>
-      <w:r>
-        <w:rPr>
-          <w:sz w:val="24"/>
-        </w:rPr>
-        <w:t xml:space="preserve"> </w:t>
-      </w:r>
-      <w:proofErr w:type="spellStart"/>
-      <w:r>
-        <w:rPr>
-          <w:sz w:val="24"/>
-        </w:rPr>
-        <w:t>belum</w:t>
-      </w:r>
-      <w:proofErr w:type="spellEnd"/>
-      <w:r>
-        <w:rPr>
-          <w:sz w:val="24"/>
-        </w:rPr>
-        <w:t xml:space="preserve"> </w:t>
-      </w:r>
-      <w:proofErr w:type="spellStart"/>
-      <w:r>
-        <w:rPr>
-          <w:sz w:val="24"/>
-        </w:rPr>
-        <w:t>selesai</w:t>
-      </w:r>
-      <w:proofErr w:type="spellEnd"/>
-      <w:r>
-        <w:rPr>
-          <w:sz w:val="24"/>
-        </w:rPr>
-        <w:t xml:space="preserve"> </w:t>
-      </w:r>
-      <w:proofErr w:type="spellStart"/>
-      <w:r>
-        <w:rPr>
-          <w:sz w:val="24"/>
-        </w:rPr>
-        <w:t>dilaksanakan</w:t>
-      </w:r>
-      <w:proofErr w:type="spellEnd"/>
-      <w:r>
-        <w:rPr>
-          <w:sz w:val="24"/>
-        </w:rPr>
-        <w:t>.</w:t>
-      </w:r>
-    </w:p>
-    <w:p>
-      <w:pPr>
-        <w:pStyle w:val="ListParagraph"/>
-        <w:numPr>
-          <w:ilvl w:val="0"/>
-          <w:numId w:val="1"/>
-        </w:numPr>
-        <w:rPr>
-          <w:sz w:val="24"/>
-        </w:rPr>
-      </w:pPr>
-      <w:proofErr w:type="spellStart"/>
-      <w:proofErr w:type="gramStart"/>
-      <w:r>
-        <w:rPr>
-          <w:sz w:val="24"/>
-        </w:rPr>
-        <w:t>Kuning</w:t>
-      </w:r>
-      <w:proofErr w:type="spellEnd"/>
-      <w:r>
-        <w:rPr>
-          <w:sz w:val="24"/>
-        </w:rPr>
-        <w:t xml:space="preserve"> :</w:t>
-      </w:r>
-      <w:proofErr w:type="gramEnd"/>
-      <w:r>
-        <w:rPr>
-          <w:sz w:val="24"/>
-        </w:rPr>
-        <w:t xml:space="preserve"> </w:t>
-      </w:r>
-      <w:proofErr w:type="spellStart"/>
-      <w:r>
-        <w:rPr>
-          <w:sz w:val="24"/>
-        </w:rPr>
-        <w:t>kegiatan</w:t>
-      </w:r>
-      <w:proofErr w:type="spellEnd"/>
-      <w:r>
-        <w:rPr>
-          <w:sz w:val="24"/>
-        </w:rPr>
-        <w:t xml:space="preserve"> yang </w:t>
-      </w:r>
-      <w:proofErr w:type="spellStart"/>
-      <w:r>
-        <w:rPr>
-          <w:sz w:val="24"/>
-        </w:rPr>
-        <w:t>sudah</w:t>
-      </w:r>
-      <w:proofErr w:type="spellEnd"/>
-      <w:r>
-        <w:rPr>
-          <w:sz w:val="24"/>
-        </w:rPr>
-        <w:t xml:space="preserve"> </w:t>
-      </w:r>
-      <w:proofErr w:type="spellStart"/>
-      <w:r>
-        <w:rPr>
-          <w:sz w:val="24"/>
-        </w:rPr>
-        <w:t>mendekati</w:t>
-      </w:r>
-      <w:proofErr w:type="spellEnd"/>
-      <w:r>
-        <w:rPr>
-          <w:sz w:val="24"/>
-        </w:rPr>
-        <w:t xml:space="preserve"> deadline </w:t>
-      </w:r>
-      <w:proofErr w:type="spellStart"/>
-      <w:r>
-        <w:rPr>
-          <w:sz w:val="24"/>
-        </w:rPr>
-        <w:t>dan</w:t>
-      </w:r>
-      <w:proofErr w:type="spellEnd"/>
-      <w:r>
-        <w:rPr>
-          <w:sz w:val="24"/>
-        </w:rPr>
-        <w:t xml:space="preserve"> </w:t>
-      </w:r>
-      <w:proofErr w:type="spellStart"/>
-      <w:r>
-        <w:rPr>
-          <w:sz w:val="24"/>
-        </w:rPr>
-        <w:t>belum</w:t>
-      </w:r>
-      <w:proofErr w:type="spellEnd"/>
-      <w:r>
-        <w:rPr>
-          <w:sz w:val="24"/>
-        </w:rPr>
-        <w:t xml:space="preserve"> </w:t>
-      </w:r>
-      <w:proofErr w:type="spellStart"/>
-      <w:r>
-        <w:rPr>
-          <w:sz w:val="24"/>
-        </w:rPr>
-        <w:t>selesai</w:t>
-      </w:r>
-      <w:proofErr w:type="spellEnd"/>
-      <w:r>
-        <w:rPr>
-          <w:sz w:val="24"/>
-        </w:rPr>
-        <w:t xml:space="preserve"> </w:t>
-      </w:r>
-      <w:proofErr w:type="spellStart"/>
-      <w:r>
-        <w:rPr>
-          <w:sz w:val="24"/>
-        </w:rPr>
-        <w:t>dilaksanakan</w:t>
-      </w:r>
-      <w:proofErr w:type="spellEnd"/>
-      <w:r>
-        <w:rPr>
-          <w:sz w:val="24"/>
-        </w:rPr>
-        <w:t>.</w:t>
-      </w:r>
-    </w:p>
-    <w:p>
-      <w:pPr>
-        <w:pStyle w:val="ListParagraph"/>
-        <w:numPr>
-          <w:ilvl w:val="0"/>
-          <w:numId w:val="1"/>
-        </w:numPr>
-        <w:rPr>
-          <w:sz w:val="24"/>
-        </w:rPr>
-      </w:pPr>
-      <w:proofErr w:type="spellStart"/>
-      <w:proofErr w:type="gramStart"/>
-      <w:r>
-        <w:rPr>
-          <w:sz w:val="24"/>
-        </w:rPr>
-        <w:t>Hijau</w:t>
-      </w:r>
-      <w:proofErr w:type="spellEnd"/>
-      <w:r>
-        <w:rPr>
-          <w:sz w:val="24"/>
-        </w:rPr>
-        <w:t xml:space="preserve"> :</w:t>
-      </w:r>
-      <w:proofErr w:type="gramEnd"/>
-      <w:r>
-        <w:rPr>
-          <w:sz w:val="24"/>
-        </w:rPr>
-        <w:t xml:space="preserve"> </w:t>
-      </w:r>
-      <w:proofErr w:type="spellStart"/>
-      <w:r>
-        <w:rPr>
-          <w:sz w:val="24"/>
-        </w:rPr>
-        <w:t>kegiatan</w:t>
-      </w:r>
-      <w:proofErr w:type="spellEnd"/>
-      <w:r>
-        <w:rPr>
-          <w:sz w:val="24"/>
-        </w:rPr>
-        <w:t xml:space="preserve"> yang </w:t>
-      </w:r>
-      <w:proofErr w:type="spellStart"/>
-      <w:r>
-        <w:rPr>
-          <w:sz w:val="24"/>
-        </w:rPr>
-        <w:t>belum</w:t>
-      </w:r>
-      <w:proofErr w:type="spellEnd"/>
-      <w:r>
-        <w:rPr>
-          <w:sz w:val="24"/>
-        </w:rPr>
-        <w:t xml:space="preserve"> </w:t>
-      </w:r>
-      <w:proofErr w:type="spellStart"/>
-      <w:r>
-        <w:rPr>
-          <w:sz w:val="24"/>
-        </w:rPr>
-        <w:t>mendekati</w:t>
-      </w:r>
-      <w:proofErr w:type="spellEnd"/>
-      <w:r>
-        <w:rPr>
-          <w:sz w:val="24"/>
-        </w:rPr>
-        <w:t xml:space="preserve"> deadline </w:t>
-      </w:r>
-      <w:proofErr w:type="spellStart"/>
-      <w:r>
-        <w:rPr>
-          <w:sz w:val="24"/>
-        </w:rPr>
-        <w:t>atau</w:t>
-      </w:r>
-      <w:proofErr w:type="spellEnd"/>
-      <w:r>
-        <w:rPr>
-          <w:sz w:val="24"/>
-        </w:rPr>
-        <w:t xml:space="preserve"> </w:t>
-      </w:r>
-      <w:proofErr w:type="spellStart"/>
-      <w:r>
-        <w:rPr>
-          <w:sz w:val="24"/>
-        </w:rPr>
-        <w:t>kegiatan</w:t>
-      </w:r>
-      <w:proofErr w:type="spellEnd"/>
-      <w:r>
-        <w:rPr>
-          <w:sz w:val="24"/>
-        </w:rPr>
-        <w:t xml:space="preserve"> yang </w:t>
-      </w:r>
-      <w:proofErr w:type="spellStart"/>
-      <w:r>
-        <w:rPr>
-          <w:sz w:val="24"/>
-        </w:rPr>
-        <w:t>sudah</w:t>
-      </w:r>
-      <w:proofErr w:type="spellEnd"/>
-      <w:r>
-        <w:rPr>
-          <w:sz w:val="24"/>
-        </w:rPr>
-        <w:t xml:space="preserve"> </w:t>
-      </w:r>
-      <w:proofErr w:type="spellStart"/>
-      <w:r>
-        <w:rPr>
-          <w:sz w:val="24"/>
-        </w:rPr>
-        <w:t>selesai</w:t>
-      </w:r>
-      <w:proofErr w:type="spellEnd"/>
-      <w:r>
-        <w:rPr>
-          <w:sz w:val="24"/>
-        </w:rPr>
-        <w:t xml:space="preserve"> </w:t>
-      </w:r>
-      <w:proofErr w:type="spellStart"/>
-      <w:r>
-        <w:rPr>
-          <w:sz w:val="24"/>
-        </w:rPr>
-        <w:t>dilaksanakan</w:t>
-      </w:r>
-      <w:proofErr w:type="spellEnd"/>
-      <w:r>
-        <w:rPr>
-          <w:sz w:val="24"/>
-        </w:rPr>
-        <w:t>.</w:t>
-      </w:r>
-    </w:p>
-    <w:p>
-      <w:pPr>
-        <w:rPr>
-          <w:sz w:val="24"/>
-        </w:rPr>
-      </w:pPr>
-      <w:proofErr w:type="spellStart"/>
-      <w:r>
-        <w:rPr>
-          <w:sz w:val="24"/>
-        </w:rPr>
-        <w:t>Pada</w:t>
-      </w:r>
-      <w:proofErr w:type="spellEnd"/>
-      <w:r>
-        <w:rPr>
-          <w:sz w:val="24"/>
-        </w:rPr>
-        <w:t xml:space="preserve"> </w:t>
-      </w:r>
-      <w:proofErr w:type="spellStart"/>
-      <w:r>
-        <w:rPr>
-          <w:sz w:val="24"/>
-        </w:rPr>
-        <w:t>bagian</w:t>
-      </w:r>
-      <w:proofErr w:type="spellEnd"/>
-      <w:r>
-        <w:rPr>
-          <w:sz w:val="24"/>
-        </w:rPr>
-        <w:t xml:space="preserve"> </w:t>
-      </w:r>
-      <w:proofErr w:type="spellStart"/>
-      <w:r>
-        <w:rPr>
-          <w:sz w:val="24"/>
-        </w:rPr>
-        <w:t>atas</w:t>
-      </w:r>
-      <w:proofErr w:type="spellEnd"/>
-      <w:r>
-        <w:rPr>
-          <w:sz w:val="24"/>
-        </w:rPr>
-        <w:t xml:space="preserve"> calendar </w:t>
-      </w:r>
-      <w:proofErr w:type="spellStart"/>
-      <w:r>
-        <w:rPr>
-          <w:sz w:val="24"/>
-        </w:rPr>
-        <w:t>terdapat</w:t>
-      </w:r>
-      <w:proofErr w:type="spellEnd"/>
-      <w:r>
-        <w:rPr>
-          <w:sz w:val="24"/>
-        </w:rPr>
-        <w:t xml:space="preserve"> </w:t>
-      </w:r>
-      <w:proofErr w:type="spellStart"/>
-      <w:r>
-        <w:rPr>
-          <w:sz w:val="24"/>
-        </w:rPr>
-        <w:t>tombol</w:t>
-      </w:r>
-      <w:proofErr w:type="spellEnd"/>
-      <w:r>
-        <w:rPr>
-          <w:sz w:val="24"/>
-        </w:rPr>
-        <w:t xml:space="preserve"> “</w:t>
-      </w:r>
-      <w:proofErr w:type="spellStart"/>
-      <w:r>
-        <w:rPr>
-          <w:sz w:val="24"/>
-        </w:rPr>
-        <w:t>Tambah</w:t>
-      </w:r>
-      <w:proofErr w:type="spellEnd"/>
-      <w:r>
-        <w:rPr>
-          <w:sz w:val="24"/>
-        </w:rPr>
-        <w:t xml:space="preserve"> </w:t>
-      </w:r>
-      <w:proofErr w:type="spellStart"/>
-      <w:r>
-        <w:rPr>
-          <w:sz w:val="24"/>
-        </w:rPr>
-        <w:t>Kegiatan</w:t>
-      </w:r>
-      <w:proofErr w:type="spellEnd"/>
-      <w:r>
-        <w:rPr>
-          <w:sz w:val="24"/>
-        </w:rPr>
-        <w:t xml:space="preserve"> </w:t>
-      </w:r>
-      <w:proofErr w:type="spellStart"/>
-      <w:r>
-        <w:rPr>
-          <w:sz w:val="24"/>
-        </w:rPr>
-        <w:t>Baru</w:t>
-      </w:r>
-      <w:proofErr w:type="spellEnd"/>
-      <w:r>
-        <w:rPr>
-          <w:sz w:val="24"/>
-        </w:rPr>
-        <w:t xml:space="preserve">” </w:t>
-      </w:r>
-      <w:proofErr w:type="spellStart"/>
-      <w:r>
-        <w:rPr>
-          <w:sz w:val="24"/>
-        </w:rPr>
-        <w:t>untuk</w:t>
-      </w:r>
-      <w:proofErr w:type="spellEnd"/>
-      <w:r>
-        <w:rPr>
-          <w:sz w:val="24"/>
-        </w:rPr>
-        <w:t xml:space="preserve"> </w:t>
-      </w:r>
-      <w:proofErr w:type="spellStart"/>
-      <w:r>
-        <w:rPr>
-          <w:sz w:val="24"/>
-        </w:rPr>
-        <w:t>melakukan</w:t>
-      </w:r>
-      <w:proofErr w:type="spellEnd"/>
-      <w:r>
-        <w:rPr>
-          <w:sz w:val="24"/>
-        </w:rPr>
-        <w:t xml:space="preserve"> </w:t>
-      </w:r>
-      <w:proofErr w:type="spellStart"/>
-      <w:r>
-        <w:rPr>
-          <w:sz w:val="24"/>
-        </w:rPr>
-        <w:t>penambahan</w:t>
-      </w:r>
-      <w:proofErr w:type="spellEnd"/>
-      <w:r>
-        <w:rPr>
-          <w:sz w:val="24"/>
-        </w:rPr>
-        <w:t xml:space="preserve"> </w:t>
-      </w:r>
-      <w:proofErr w:type="spellStart"/>
-      <w:r>
-        <w:rPr>
-          <w:sz w:val="24"/>
-        </w:rPr>
-        <w:t>kegiatan</w:t>
-      </w:r>
-      <w:proofErr w:type="spellEnd"/>
-      <w:r>
-        <w:rPr>
-          <w:sz w:val="24"/>
-        </w:rPr>
-        <w:t xml:space="preserve"> </w:t>
-      </w:r>
-      <w:proofErr w:type="spellStart"/>
-      <w:r>
-        <w:rPr>
-          <w:sz w:val="24"/>
-        </w:rPr>
-        <w:t>baru</w:t>
-      </w:r>
-      <w:proofErr w:type="spellEnd"/>
-      <w:r>
-        <w:rPr>
-          <w:sz w:val="24"/>
-        </w:rPr>
-        <w:t xml:space="preserve">. Proses </w:t>
-      </w:r>
-      <w:proofErr w:type="spellStart"/>
-      <w:r>
-        <w:rPr>
-          <w:sz w:val="24"/>
-        </w:rPr>
-        <w:t>menambah</w:t>
-      </w:r>
-      <w:proofErr w:type="spellEnd"/>
-      <w:r>
-        <w:rPr>
-          <w:sz w:val="24"/>
-        </w:rPr>
-        <w:t xml:space="preserve"> </w:t>
-      </w:r>
-      <w:proofErr w:type="spellStart"/>
-      <w:r>
-        <w:rPr>
-          <w:sz w:val="24"/>
-        </w:rPr>
-        <w:t>kegiatan</w:t>
-      </w:r>
-      <w:proofErr w:type="spellEnd"/>
-      <w:r>
-        <w:rPr>
-          <w:sz w:val="24"/>
-        </w:rPr>
-        <w:t xml:space="preserve"> </w:t>
-      </w:r>
-      <w:proofErr w:type="spellStart"/>
-      <w:r>
-        <w:rPr>
-          <w:sz w:val="24"/>
-        </w:rPr>
-        <w:t>sendiri</w:t>
-      </w:r>
-      <w:proofErr w:type="spellEnd"/>
-      <w:r>
-        <w:rPr>
-          <w:sz w:val="24"/>
-        </w:rPr>
-        <w:t xml:space="preserve"> </w:t>
-      </w:r>
-      <w:proofErr w:type="spellStart"/>
-      <w:r>
-        <w:rPr>
-          <w:sz w:val="24"/>
-        </w:rPr>
-        <w:t>hanya</w:t>
-      </w:r>
-      <w:proofErr w:type="spellEnd"/>
-      <w:r>
-        <w:rPr>
-          <w:sz w:val="24"/>
-        </w:rPr>
-        <w:t xml:space="preserve"> </w:t>
-      </w:r>
-      <w:proofErr w:type="spellStart"/>
-      <w:r>
-        <w:rPr>
-          <w:sz w:val="24"/>
-        </w:rPr>
-        <w:t>dapat</w:t>
-      </w:r>
-      <w:proofErr w:type="spellEnd"/>
-      <w:r>
-        <w:rPr>
-          <w:sz w:val="24"/>
-        </w:rPr>
-        <w:t xml:space="preserve"> </w:t>
-      </w:r>
-      <w:proofErr w:type="spellStart"/>
-      <w:r>
-        <w:rPr>
-          <w:sz w:val="24"/>
-        </w:rPr>
-        <w:t>dilakukan</w:t>
-      </w:r>
-      <w:proofErr w:type="spellEnd"/>
-      <w:r>
-        <w:rPr>
-          <w:sz w:val="24"/>
-        </w:rPr>
-        <w:t xml:space="preserve"> </w:t>
-      </w:r>
-      <w:proofErr w:type="spellStart"/>
-      <w:r>
-        <w:rPr>
-          <w:sz w:val="24"/>
-        </w:rPr>
-        <w:t>oleh</w:t>
-      </w:r>
-      <w:proofErr w:type="spellEnd"/>
-      <w:r>
-        <w:rPr>
-          <w:sz w:val="24"/>
-        </w:rPr>
-        <w:t xml:space="preserve"> </w:t>
-      </w:r>
-      <w:proofErr w:type="spellStart"/>
-      <w:r>
-        <w:rPr>
-          <w:sz w:val="24"/>
-        </w:rPr>
-        <w:t>pihak</w:t>
-      </w:r>
-      <w:proofErr w:type="spellEnd"/>
-      <w:r>
-        <w:rPr>
-          <w:sz w:val="24"/>
-        </w:rPr>
-        <w:t xml:space="preserve"> BPS </w:t>
-      </w:r>
-      <w:proofErr w:type="spellStart"/>
-      <w:r>
-        <w:rPr>
-          <w:sz w:val="24"/>
-        </w:rPr>
-        <w:t>Provinsi</w:t>
-      </w:r>
-      <w:proofErr w:type="spellEnd"/>
-      <w:r>
-        <w:rPr>
-          <w:sz w:val="24"/>
-        </w:rPr>
-        <w:t xml:space="preserve">. </w:t>
-      </w:r>
-      <w:proofErr w:type="spellStart"/>
-      <w:r>
-        <w:rPr>
-          <w:sz w:val="24"/>
-        </w:rPr>
-        <w:t>Berikut</w:t>
-      </w:r>
-      <w:proofErr w:type="spellEnd"/>
-      <w:r>
-        <w:rPr>
-          <w:sz w:val="24"/>
-        </w:rPr>
-        <w:t xml:space="preserve"> </w:t>
-      </w:r>
-      <w:proofErr w:type="spellStart"/>
-      <w:r>
-        <w:rPr>
-          <w:sz w:val="24"/>
-        </w:rPr>
-        <w:t>adalah</w:t>
-      </w:r>
-      <w:proofErr w:type="spellEnd"/>
-      <w:r>
-        <w:rPr>
-          <w:sz w:val="24"/>
-        </w:rPr>
-        <w:t xml:space="preserve"> </w:t>
-      </w:r>
-      <w:proofErr w:type="spellStart"/>
-      <w:r>
-        <w:rPr>
-          <w:sz w:val="24"/>
-        </w:rPr>
-        <w:t>tampilan</w:t>
-      </w:r>
-      <w:proofErr w:type="spellEnd"/>
-      <w:r>
-        <w:rPr>
-          <w:sz w:val="24"/>
-        </w:rPr>
-        <w:t xml:space="preserve"> </w:t>
-      </w:r>
-      <w:proofErr w:type="spellStart"/>
-      <w:r>
-        <w:rPr>
-          <w:sz w:val="24"/>
-        </w:rPr>
-        <w:t>halaman</w:t>
-      </w:r>
-      <w:proofErr w:type="spellEnd"/>
-      <w:r>
-        <w:rPr>
-          <w:sz w:val="24"/>
-        </w:rPr>
-        <w:t xml:space="preserve"> </w:t>
-      </w:r>
-      <w:proofErr w:type="spellStart"/>
-      <w:r>
-        <w:rPr>
-          <w:sz w:val="24"/>
-        </w:rPr>
-        <w:t>untuk</w:t>
-      </w:r>
-      <w:proofErr w:type="spellEnd"/>
-      <w:r>
-        <w:rPr>
-          <w:sz w:val="24"/>
-        </w:rPr>
-        <w:t xml:space="preserve"> </w:t>
-      </w:r>
-      <w:proofErr w:type="spellStart"/>
-      <w:r>
-        <w:rPr>
-          <w:sz w:val="24"/>
-        </w:rPr>
-        <w:t>menambah</w:t>
-      </w:r>
-      <w:proofErr w:type="spellEnd"/>
-      <w:r>
-        <w:rPr>
-          <w:sz w:val="24"/>
-        </w:rPr>
-        <w:t xml:space="preserve"> </w:t>
-      </w:r>
-      <w:proofErr w:type="spellStart"/>
-      <w:proofErr w:type="gramStart"/>
-      <w:r>
-        <w:rPr>
-          <w:sz w:val="24"/>
-        </w:rPr>
-        <w:t>kegiatan</w:t>
-      </w:r>
-      <w:proofErr w:type="spellEnd"/>
-      <w:r>
-        <w:rPr>
-          <w:sz w:val="24"/>
-        </w:rPr>
-        <w:t xml:space="preserve"> :</w:t>
-      </w:r>
-      <w:proofErr w:type="gramEnd"/>
-    </w:p>
-    <w:p>
-      <w:pPr>
-        <w:rPr>
-          <w:sz w:val="24"/>
-        </w:rPr>
-      </w:pPr>
-      <w:r>
-        <w:rPr>
-          <w:noProof/>
-          <w:sz w:val="24"/>
-          <w:lang w:val="id-ID" w:eastAsia="id-ID"/>
-        </w:rPr>
-        <w:lastRenderedPageBreak/>
-        <w:drawing>
-          <wp:inline distT="0" distB="0" distL="0" distR="0" wp14:anchorId="2C27AC3B" wp14:editId="090718E5">
-            <wp:extent cx="5476875" cy="3420752"/>
-            <wp:effectExtent l="0" t="0" r="0" b="8255"/>
-            <wp:docPr id="10" name="Picture 10" descr="D:\bpssumsel\simket\sc\10.PNG"/>
-            <wp:cNvGraphicFramePr>
-              <a:graphicFrameLocks xmlns:a="http://schemas.openxmlformats.org/drawingml/2006/main" noChangeAspect="1"/>
-            </wp:cNvGraphicFramePr>
-            <a:graphic xmlns:a="http://schemas.openxmlformats.org/drawingml/2006/main">
-              <a:graphicData uri="http://schemas.openxmlformats.org/drawingml/2006/picture">
-                <pic:pic xmlns:pic="http://schemas.openxmlformats.org/drawingml/2006/picture">
-                  <pic:nvPicPr>
-                    <pic:cNvPr id="0" name="Picture 10" descr="D:\bpssumsel\simket\sc\10.PNG"/>
-                    <pic:cNvPicPr>
-                      <a:picLocks noChangeAspect="1" noChangeArrowheads="1"/>
-                    </pic:cNvPicPr>
-                  </pic:nvPicPr>
-                  <pic:blipFill>
-                    <a:blip r:embed="rId23">
-                      <a:extLst>
-                        <a:ext uri="{28A0092B-C50C-407E-A947-70E740481C1C}">
-                          <a14:useLocalDpi xmlns:a14="http://schemas.microsoft.com/office/drawing/2010/main" val="0"/>
-                        </a:ext>
-                      </a:extLst>
-                    </a:blip>
-                    <a:srcRect/>
-                    <a:stretch>
-                      <a:fillRect/>
-                    </a:stretch>
-                  </pic:blipFill>
-                  <pic:spPr bwMode="auto">
-                    <a:xfrm>
-                      <a:off x="0" y="0"/>
-                      <a:ext cx="5476875" cy="3420752"/>
-                    </a:xfrm>
-                    <a:prstGeom prst="rect">
-                      <a:avLst/>
-                    </a:prstGeom>
-                    <a:noFill/>
-                    <a:ln>
-                      <a:noFill/>
-                    </a:ln>
-                  </pic:spPr>
-                </pic:pic>
-              </a:graphicData>
-            </a:graphic>
-          </wp:inline>
-        </w:drawing>
-      </w:r>
-    </w:p>
-    <w:p>
-      <w:pPr>
-        <w:rPr>
-          <w:sz w:val="24"/>
-          <w:lang w:val="id-ID"/>
-        </w:rPr>
-      </w:pPr>
-      <w:proofErr w:type="spellStart"/>
-      <w:proofErr w:type="gramStart"/>
-      <w:r>
-        <w:rPr>
-          <w:sz w:val="24"/>
-        </w:rPr>
-        <w:t>Halaman</w:t>
-      </w:r>
-      <w:proofErr w:type="spellEnd"/>
-      <w:r>
-        <w:rPr>
-          <w:sz w:val="24"/>
-        </w:rPr>
-        <w:t xml:space="preserve"> </w:t>
-      </w:r>
-      <w:proofErr w:type="spellStart"/>
-      <w:r>
-        <w:rPr>
-          <w:sz w:val="24"/>
-        </w:rPr>
-        <w:t>tambah</w:t>
-      </w:r>
-      <w:proofErr w:type="spellEnd"/>
-      <w:r>
-        <w:rPr>
-          <w:sz w:val="24"/>
-        </w:rPr>
-        <w:t xml:space="preserve"> </w:t>
-      </w:r>
-      <w:proofErr w:type="spellStart"/>
-      <w:r>
-        <w:rPr>
-          <w:sz w:val="24"/>
-        </w:rPr>
-        <w:t>kegiatan</w:t>
-      </w:r>
-      <w:proofErr w:type="spellEnd"/>
-      <w:r>
-        <w:rPr>
-          <w:sz w:val="24"/>
-        </w:rPr>
-        <w:t xml:space="preserve"> </w:t>
-      </w:r>
-      <w:proofErr w:type="spellStart"/>
-      <w:r>
-        <w:rPr>
-          <w:sz w:val="24"/>
-        </w:rPr>
-        <w:t>terdiri</w:t>
-      </w:r>
-      <w:proofErr w:type="spellEnd"/>
-      <w:r>
-        <w:rPr>
-          <w:sz w:val="24"/>
-        </w:rPr>
-        <w:t xml:space="preserve"> </w:t>
-      </w:r>
-      <w:proofErr w:type="spellStart"/>
-      <w:r>
-        <w:rPr>
-          <w:sz w:val="24"/>
-        </w:rPr>
-        <w:t>atas</w:t>
-      </w:r>
-      <w:proofErr w:type="spellEnd"/>
-      <w:r>
-        <w:rPr>
-          <w:sz w:val="24"/>
-        </w:rPr>
-        <w:t xml:space="preserve"> </w:t>
-      </w:r>
-      <w:proofErr w:type="spellStart"/>
-      <w:r>
-        <w:rPr>
-          <w:sz w:val="24"/>
-        </w:rPr>
-        <w:t>beberapa</w:t>
-      </w:r>
-      <w:proofErr w:type="spellEnd"/>
-      <w:r>
-        <w:rPr>
-          <w:sz w:val="24"/>
-        </w:rPr>
-        <w:t xml:space="preserve"> </w:t>
-      </w:r>
-      <w:proofErr w:type="spellStart"/>
-      <w:r>
-        <w:rPr>
-          <w:sz w:val="24"/>
-        </w:rPr>
-        <w:t>inputan</w:t>
-      </w:r>
-      <w:proofErr w:type="spellEnd"/>
-      <w:r>
-        <w:rPr>
-          <w:sz w:val="24"/>
-        </w:rPr>
-        <w:t xml:space="preserve">, </w:t>
-      </w:r>
-      <w:proofErr w:type="spellStart"/>
-      <w:r>
-        <w:rPr>
-          <w:sz w:val="24"/>
-        </w:rPr>
-        <w:t>pengguna</w:t>
-      </w:r>
-      <w:proofErr w:type="spellEnd"/>
-      <w:r>
-        <w:rPr>
-          <w:sz w:val="24"/>
-        </w:rPr>
-        <w:t xml:space="preserve"> </w:t>
-      </w:r>
-      <w:proofErr w:type="spellStart"/>
-      <w:r>
-        <w:rPr>
-          <w:sz w:val="24"/>
-        </w:rPr>
-        <w:t>diminta</w:t>
-      </w:r>
-      <w:proofErr w:type="spellEnd"/>
-      <w:r>
-        <w:rPr>
-          <w:sz w:val="24"/>
-        </w:rPr>
-        <w:t xml:space="preserve"> </w:t>
-      </w:r>
-      <w:proofErr w:type="spellStart"/>
-      <w:r>
-        <w:rPr>
-          <w:sz w:val="24"/>
-        </w:rPr>
-        <w:t>untuk</w:t>
-      </w:r>
-      <w:proofErr w:type="spellEnd"/>
-      <w:r>
-        <w:rPr>
-          <w:sz w:val="24"/>
-        </w:rPr>
-        <w:t xml:space="preserve"> </w:t>
-      </w:r>
-      <w:proofErr w:type="spellStart"/>
-      <w:r>
-        <w:rPr>
-          <w:sz w:val="24"/>
-        </w:rPr>
-        <w:t>melengkapi</w:t>
-      </w:r>
-      <w:proofErr w:type="spellEnd"/>
-      <w:r>
-        <w:rPr>
-          <w:sz w:val="24"/>
-        </w:rPr>
-        <w:t xml:space="preserve"> </w:t>
-      </w:r>
-      <w:proofErr w:type="spellStart"/>
-      <w:r>
-        <w:rPr>
-          <w:sz w:val="24"/>
-        </w:rPr>
-        <w:t>inputan</w:t>
-      </w:r>
-      <w:proofErr w:type="spellEnd"/>
-      <w:r>
-        <w:rPr>
-          <w:sz w:val="24"/>
-        </w:rPr>
-        <w:t xml:space="preserve"> di </w:t>
-      </w:r>
-      <w:proofErr w:type="spellStart"/>
-      <w:r>
-        <w:rPr>
-          <w:sz w:val="24"/>
-        </w:rPr>
-        <w:t>atas</w:t>
-      </w:r>
-      <w:proofErr w:type="spellEnd"/>
-      <w:r>
-        <w:rPr>
-          <w:sz w:val="24"/>
-        </w:rPr>
-        <w:t xml:space="preserve"> </w:t>
-      </w:r>
-      <w:proofErr w:type="spellStart"/>
-      <w:r>
-        <w:rPr>
-          <w:sz w:val="24"/>
-        </w:rPr>
-        <w:t>dan</w:t>
-      </w:r>
-      <w:proofErr w:type="spellEnd"/>
-      <w:r>
-        <w:rPr>
-          <w:sz w:val="24"/>
-        </w:rPr>
-        <w:t xml:space="preserve"> </w:t>
-      </w:r>
-      <w:proofErr w:type="spellStart"/>
-      <w:r>
-        <w:rPr>
-          <w:sz w:val="24"/>
-        </w:rPr>
-        <w:t>mengisi</w:t>
-      </w:r>
-      <w:proofErr w:type="spellEnd"/>
-      <w:r>
-        <w:rPr>
-          <w:sz w:val="24"/>
-        </w:rPr>
-        <w:t xml:space="preserve"> target </w:t>
-      </w:r>
-      <w:proofErr w:type="spellStart"/>
-      <w:r>
-        <w:rPr>
-          <w:sz w:val="24"/>
-        </w:rPr>
-        <w:t>pekerjaan</w:t>
-      </w:r>
-      <w:proofErr w:type="spellEnd"/>
-      <w:r>
-        <w:rPr>
-          <w:sz w:val="24"/>
-        </w:rPr>
-        <w:t xml:space="preserve"> di </w:t>
-      </w:r>
-      <w:proofErr w:type="spellStart"/>
-      <w:r>
-        <w:rPr>
-          <w:sz w:val="24"/>
-        </w:rPr>
-        <w:t>masing-masing</w:t>
-      </w:r>
-      <w:proofErr w:type="spellEnd"/>
-      <w:r>
-        <w:rPr>
-          <w:sz w:val="24"/>
-        </w:rPr>
-        <w:t xml:space="preserve"> </w:t>
-      </w:r>
-      <w:proofErr w:type="spellStart"/>
-      <w:r>
-        <w:rPr>
-          <w:sz w:val="24"/>
-        </w:rPr>
-        <w:t>kabupaten</w:t>
-      </w:r>
-      <w:proofErr w:type="spellEnd"/>
-      <w:r>
-        <w:rPr>
-          <w:sz w:val="24"/>
-        </w:rPr>
-        <w:t>.</w:t>
-      </w:r>
-      <w:proofErr w:type="gramEnd"/>
-      <w:r>
-        <w:rPr>
-          <w:sz w:val="24"/>
-        </w:rPr>
-        <w:t xml:space="preserve"> </w:t>
-      </w:r>
-      <w:proofErr w:type="spellStart"/>
-      <w:r>
-        <w:rPr>
-          <w:sz w:val="24"/>
-        </w:rPr>
-        <w:t>Setelah</w:t>
-      </w:r>
-      <w:proofErr w:type="spellEnd"/>
-      <w:r>
-        <w:rPr>
-          <w:sz w:val="24"/>
-        </w:rPr>
-        <w:t xml:space="preserve"> </w:t>
-      </w:r>
-      <w:proofErr w:type="spellStart"/>
-      <w:r>
-        <w:rPr>
-          <w:sz w:val="24"/>
-        </w:rPr>
-        <w:t>itu</w:t>
-      </w:r>
-      <w:proofErr w:type="spellEnd"/>
-      <w:r>
-        <w:rPr>
-          <w:sz w:val="24"/>
-        </w:rPr>
-        <w:t xml:space="preserve"> </w:t>
-      </w:r>
-      <w:proofErr w:type="spellStart"/>
-      <w:r>
-        <w:rPr>
-          <w:sz w:val="24"/>
-        </w:rPr>
-        <w:t>pilih</w:t>
-      </w:r>
-      <w:proofErr w:type="spellEnd"/>
-      <w:r>
-        <w:rPr>
-          <w:sz w:val="24"/>
-        </w:rPr>
-        <w:t xml:space="preserve"> </w:t>
-      </w:r>
-      <w:proofErr w:type="spellStart"/>
-      <w:r>
-        <w:rPr>
-          <w:sz w:val="24"/>
-        </w:rPr>
-        <w:t>tombol</w:t>
-      </w:r>
-      <w:proofErr w:type="spellEnd"/>
-      <w:r>
-        <w:rPr>
-          <w:sz w:val="24"/>
-        </w:rPr>
-        <w:t xml:space="preserve"> “Create” yang </w:t>
-      </w:r>
-      <w:proofErr w:type="spellStart"/>
-      <w:r>
-        <w:rPr>
-          <w:sz w:val="24"/>
-        </w:rPr>
-        <w:t>ada</w:t>
-      </w:r>
-      <w:proofErr w:type="spellEnd"/>
-      <w:r>
-        <w:rPr>
-          <w:sz w:val="24"/>
-        </w:rPr>
-        <w:t xml:space="preserve"> </w:t>
-      </w:r>
-      <w:proofErr w:type="spellStart"/>
-      <w:r>
-        <w:rPr>
-          <w:sz w:val="24"/>
-        </w:rPr>
-        <w:t>pada</w:t>
-      </w:r>
-      <w:proofErr w:type="spellEnd"/>
-      <w:r>
-        <w:rPr>
-          <w:sz w:val="24"/>
-        </w:rPr>
-        <w:t xml:space="preserve"> </w:t>
-      </w:r>
-      <w:proofErr w:type="spellStart"/>
-      <w:r>
-        <w:rPr>
-          <w:sz w:val="24"/>
-        </w:rPr>
-        <w:t>bagian</w:t>
-      </w:r>
-      <w:proofErr w:type="spellEnd"/>
-      <w:r>
-        <w:rPr>
-          <w:sz w:val="24"/>
-        </w:rPr>
-        <w:t xml:space="preserve"> </w:t>
-      </w:r>
-      <w:proofErr w:type="spellStart"/>
-      <w:r>
-        <w:rPr>
-          <w:sz w:val="24"/>
-        </w:rPr>
-        <w:t>bawah</w:t>
-      </w:r>
-      <w:proofErr w:type="spellEnd"/>
-      <w:r>
-        <w:rPr>
-          <w:sz w:val="24"/>
-        </w:rPr>
-        <w:t xml:space="preserve"> </w:t>
-      </w:r>
-      <w:proofErr w:type="spellStart"/>
-      <w:r>
-        <w:rPr>
-          <w:sz w:val="24"/>
-        </w:rPr>
-        <w:t>jika</w:t>
-      </w:r>
-      <w:proofErr w:type="spellEnd"/>
-      <w:r>
-        <w:rPr>
-          <w:sz w:val="24"/>
-        </w:rPr>
-        <w:t xml:space="preserve"> </w:t>
-      </w:r>
-      <w:proofErr w:type="spellStart"/>
-      <w:r>
-        <w:rPr>
-          <w:sz w:val="24"/>
-        </w:rPr>
-        <w:t>telah</w:t>
-      </w:r>
-      <w:proofErr w:type="spellEnd"/>
-      <w:r>
-        <w:rPr>
-          <w:sz w:val="24"/>
-        </w:rPr>
-        <w:t xml:space="preserve"> </w:t>
-      </w:r>
-      <w:proofErr w:type="spellStart"/>
-      <w:r>
-        <w:rPr>
-          <w:sz w:val="24"/>
-        </w:rPr>
-        <w:t>selesai</w:t>
-      </w:r>
-      <w:proofErr w:type="spellEnd"/>
-      <w:r>
-        <w:rPr>
-          <w:sz w:val="24"/>
-        </w:rPr>
-        <w:t xml:space="preserve"> </w:t>
-      </w:r>
-      <w:proofErr w:type="spellStart"/>
-      <w:r>
-        <w:rPr>
-          <w:sz w:val="24"/>
-        </w:rPr>
-        <w:t>melakukan</w:t>
-      </w:r>
-      <w:proofErr w:type="spellEnd"/>
-      <w:r>
-        <w:rPr>
-          <w:sz w:val="24"/>
-        </w:rPr>
-        <w:t xml:space="preserve"> input data </w:t>
-      </w:r>
-      <w:proofErr w:type="spellStart"/>
-      <w:r>
-        <w:rPr>
-          <w:sz w:val="24"/>
-        </w:rPr>
-        <w:t>kegiatan</w:t>
-      </w:r>
-      <w:proofErr w:type="spellEnd"/>
-      <w:r>
-        <w:rPr>
-          <w:sz w:val="24"/>
-        </w:rPr>
-        <w:t xml:space="preserve"> </w:t>
-      </w:r>
-      <w:proofErr w:type="spellStart"/>
-      <w:r>
-        <w:rPr>
-          <w:sz w:val="24"/>
-        </w:rPr>
-        <w:t>baru</w:t>
-      </w:r>
-      <w:proofErr w:type="spellEnd"/>
-      <w:r>
-        <w:rPr>
-          <w:sz w:val="24"/>
-        </w:rPr>
-        <w:t>.</w:t>
-      </w:r>
-    </w:p>
-    <w:p>
-      <w:pPr>
-        <w:rPr>
-          <w:sz w:val="24"/>
-          <w:lang w:val="id-ID"/>
-        </w:rPr>
-      </w:pPr>
+          <w:lang w:val="id-ID"/>
+        </w:rPr>
+      </w:pPr>
+      <w:r>
+        <w:rPr>
+          <w:sz w:val="24"/>
+        </w:rPr>
+        <w:t xml:space="preserve"> </w:t>
+      </w:r>
+      <w:bookmarkStart w:id="0" w:name="_GoBack"/>
+      <w:bookmarkEnd w:id="0"/>
     </w:p>
     <w:p>
       <w:pPr>
@@ -9295,6 +7413,7 @@
           <w:sz w:val="28"/>
           <w:lang w:val="id-ID"/>
         </w:rPr>
+        <w:lastRenderedPageBreak/>
         <w:t>MASTER DATA</w:t>
       </w:r>
       <w:r>
@@ -9468,69 +7587,69 @@
           <w:sz w:val="24"/>
           <w:lang w:val="id-ID"/>
         </w:rPr>
+        <w:t>Karena banyak master data yang hanya dikelola oleh admin, dokumentasi ini hanya akan membahas pengelolaan master data pegawai dan kegiatan.</w:t>
+      </w:r>
+    </w:p>
+    <w:p>
+      <w:pPr>
+        <w:rPr>
+          <w:sz w:val="24"/>
+          <w:lang w:val="id-ID"/>
+        </w:rPr>
+      </w:pPr>
+    </w:p>
+    <w:p>
+      <w:pPr>
+        <w:rPr>
+          <w:sz w:val="24"/>
+          <w:lang w:val="id-ID"/>
+        </w:rPr>
+      </w:pPr>
+      <w:r>
+        <w:rPr>
+          <w:sz w:val="24"/>
+          <w:lang w:val="id-ID"/>
+        </w:rPr>
+        <w:t>PEGAWAI</w:t>
+      </w:r>
+    </w:p>
+    <w:p>
+      <w:pPr>
+        <w:rPr>
+          <w:sz w:val="24"/>
+          <w:lang w:val="id-ID"/>
+        </w:rPr>
+      </w:pPr>
+      <w:r>
+        <w:rPr>
+          <w:sz w:val="24"/>
+          <w:lang w:val="id-ID"/>
+        </w:rPr>
+        <w:t>Data pegawai adalah data yang berisi data profil singkat pegawai di lingkungan BPS Sumatera Selatan. Halaman ini dapat diakses oleh Admin dan admin kabupaten/kota.</w:t>
+      </w:r>
+      <w:r>
+        <w:rPr>
+          <w:sz w:val="24"/>
+          <w:lang w:val="id-ID"/>
+        </w:rPr>
+        <w:t xml:space="preserve"> Berikut adalah tampilan dari data pegawai:</w:t>
+      </w:r>
+    </w:p>
+    <w:p>
+      <w:pPr>
+        <w:jc w:val="center"/>
+        <w:rPr>
+          <w:sz w:val="24"/>
+          <w:lang w:val="id-ID"/>
+        </w:rPr>
+      </w:pPr>
+      <w:r>
+        <w:rPr>
+          <w:noProof/>
+          <w:sz w:val="24"/>
+          <w:lang w:val="id-ID" w:eastAsia="id-ID"/>
+        </w:rPr>
         <w:lastRenderedPageBreak/>
-        <w:t>Karena banyak master data yang hanya dikelola oleh admin, dokumentasi ini hanya akan membahas pengelolaan master data pegawai dan kegiatan.</w:t>
-      </w:r>
-    </w:p>
-    <w:p>
-      <w:pPr>
-        <w:rPr>
-          <w:sz w:val="24"/>
-          <w:lang w:val="id-ID"/>
-        </w:rPr>
-      </w:pPr>
-    </w:p>
-    <w:p>
-      <w:pPr>
-        <w:rPr>
-          <w:sz w:val="24"/>
-          <w:lang w:val="id-ID"/>
-        </w:rPr>
-      </w:pPr>
-      <w:r>
-        <w:rPr>
-          <w:sz w:val="24"/>
-          <w:lang w:val="id-ID"/>
-        </w:rPr>
-        <w:t>PEGAWAI</w:t>
-      </w:r>
-    </w:p>
-    <w:p>
-      <w:pPr>
-        <w:rPr>
-          <w:sz w:val="24"/>
-          <w:lang w:val="id-ID"/>
-        </w:rPr>
-      </w:pPr>
-      <w:r>
-        <w:rPr>
-          <w:sz w:val="24"/>
-          <w:lang w:val="id-ID"/>
-        </w:rPr>
-        <w:t>Data pegawai adalah data yang berisi data profil singkat pegawai di lingkungan BPS Sumatera Selatan. Halaman ini dapat diakses oleh Admin dan admin kabupaten/kota.</w:t>
-      </w:r>
-      <w:r>
-        <w:rPr>
-          <w:sz w:val="24"/>
-          <w:lang w:val="id-ID"/>
-        </w:rPr>
-        <w:t xml:space="preserve"> Berikut adalah tampilan dari data pegawai:</w:t>
-      </w:r>
-    </w:p>
-    <w:p>
-      <w:pPr>
-        <w:jc w:val="center"/>
-        <w:rPr>
-          <w:sz w:val="24"/>
-          <w:lang w:val="id-ID"/>
-        </w:rPr>
-      </w:pPr>
-      <w:r>
-        <w:rPr>
-          <w:noProof/>
-          <w:sz w:val="24"/>
-          <w:lang w:val="id-ID" w:eastAsia="id-ID"/>
-        </w:rPr>
         <w:drawing>
           <wp:inline distT="0" distB="0" distL="0" distR="0">
             <wp:extent cx="5400262" cy="2870791"/>
@@ -9549,7 +7668,7 @@
                     </pic:cNvPicPr>
                   </pic:nvPicPr>
                   <pic:blipFill>
-                    <a:blip r:embed="rId24">
+                    <a:blip r:embed="rId22">
                       <a:extLst>
                         <a:ext uri="{28A0092B-C50C-407E-A947-70E740481C1C}">
                           <a14:useLocalDpi xmlns:a14="http://schemas.microsoft.com/office/drawing/2010/main" val="0"/>
@@ -9624,7 +7743,6 @@
           <w:sz w:val="24"/>
           <w:lang w:val="id-ID" w:eastAsia="id-ID"/>
         </w:rPr>
-        <w:lastRenderedPageBreak/>
         <w:drawing>
           <wp:inline distT="0" distB="0" distL="0" distR="0">
             <wp:extent cx="5668143" cy="2615609"/>
@@ -9643,7 +7761,7 @@
                     </pic:cNvPicPr>
                   </pic:nvPicPr>
                   <pic:blipFill>
-                    <a:blip r:embed="rId25">
+                    <a:blip r:embed="rId23">
                       <a:extLst>
                         <a:ext uri="{28A0092B-C50C-407E-A947-70E740481C1C}">
                           <a14:useLocalDpi xmlns:a14="http://schemas.microsoft.com/office/drawing/2010/main" val="0"/>
@@ -9782,7 +7900,7 @@
                     </pic:cNvPicPr>
                   </pic:nvPicPr>
                   <pic:blipFill>
-                    <a:blip r:embed="rId26">
+                    <a:blip r:embed="rId24">
                       <a:extLst>
                         <a:ext uri="{28A0092B-C50C-407E-A947-70E740481C1C}">
                           <a14:useLocalDpi xmlns:a14="http://schemas.microsoft.com/office/drawing/2010/main" val="0"/>
@@ -9826,66 +7944,66 @@
           <w:sz w:val="24"/>
           <w:lang w:val="id-ID"/>
         </w:rPr>
+        <w:t>Pengguna dapat memilih tahun data kegiatan yang ingin dilihat.</w:t>
+      </w:r>
+      <w:r>
+        <w:rPr>
+          <w:sz w:val="24"/>
+          <w:lang w:val="id-ID"/>
+        </w:rPr>
+        <w:t xml:space="preserve"> Halaman kegiatan menyediakan fitur untuk melakukan penambahan data, pembaharuan data, melihat progres atau detail data, serta menghapus data. Khusus menu pembaharuan atau hapus data, hanya dapat dilakukan oleh operator yang membuat data itu sebelumnya atau oleh admin. Langkah ini dilakukan agar tidak ada operator yang dapat memodifikasi data yang telah dibuat operator lain.</w:t>
+      </w:r>
+      <w:r>
+        <w:rPr>
+          <w:sz w:val="24"/>
+          <w:lang w:val="id-ID"/>
+        </w:rPr>
+        <w:t xml:space="preserve"> Ha</w:t>
+      </w:r>
+      <w:r>
+        <w:rPr>
+          <w:sz w:val="24"/>
+          <w:lang w:val="id-ID"/>
+        </w:rPr>
+        <w:t xml:space="preserve">laman tambah data kegiatan </w:t>
+      </w:r>
+      <w:r>
+        <w:rPr>
+          <w:sz w:val="24"/>
+          <w:lang w:val="id-ID"/>
+        </w:rPr>
+        <w:t xml:space="preserve">menampilkan </w:t>
+      </w:r>
+      <w:r>
+        <w:rPr>
+          <w:sz w:val="24"/>
+          <w:lang w:val="id-ID"/>
+        </w:rPr>
+        <w:t>form</w:t>
+      </w:r>
+      <w:r>
+        <w:rPr>
+          <w:sz w:val="24"/>
+          <w:lang w:val="id-ID"/>
+        </w:rPr>
+        <w:t xml:space="preserve"> berikut:</w:t>
+      </w:r>
+    </w:p>
+    <w:p>
+      <w:pPr>
+        <w:jc w:val="center"/>
+        <w:rPr>
+          <w:sz w:val="24"/>
+          <w:lang w:val="id-ID"/>
+        </w:rPr>
+      </w:pPr>
+      <w:r>
+        <w:rPr>
+          <w:noProof/>
+          <w:sz w:val="24"/>
+          <w:lang w:val="id-ID" w:eastAsia="id-ID"/>
+        </w:rPr>
         <w:lastRenderedPageBreak/>
-        <w:t>Pengguna dapat memilih tahun data kegiatan yang ingin dilihat.</w:t>
-      </w:r>
-      <w:r>
-        <w:rPr>
-          <w:sz w:val="24"/>
-          <w:lang w:val="id-ID"/>
-        </w:rPr>
-        <w:t xml:space="preserve"> Halaman kegiatan menyediakan fitur untuk melakukan penambahan data, pembaharuan data, melihat progres atau detail data, serta menghapus data. Khusus menu pembaharuan atau hapus data, hanya dapat dilakukan oleh operator yang membuat data itu sebelumnya atau oleh admin. Langkah ini dilakukan agar tidak ada operator yang dapat memodifikasi data yang telah dibuat operator lain.</w:t>
-      </w:r>
-      <w:r>
-        <w:rPr>
-          <w:sz w:val="24"/>
-          <w:lang w:val="id-ID"/>
-        </w:rPr>
-        <w:t xml:space="preserve"> Ha</w:t>
-      </w:r>
-      <w:r>
-        <w:rPr>
-          <w:sz w:val="24"/>
-          <w:lang w:val="id-ID"/>
-        </w:rPr>
-        <w:t xml:space="preserve">laman tambah data kegiatan </w:t>
-      </w:r>
-      <w:r>
-        <w:rPr>
-          <w:sz w:val="24"/>
-          <w:lang w:val="id-ID"/>
-        </w:rPr>
-        <w:t xml:space="preserve">menampilkan </w:t>
-      </w:r>
-      <w:r>
-        <w:rPr>
-          <w:sz w:val="24"/>
-          <w:lang w:val="id-ID"/>
-        </w:rPr>
-        <w:t>form</w:t>
-      </w:r>
-      <w:r>
-        <w:rPr>
-          <w:sz w:val="24"/>
-          <w:lang w:val="id-ID"/>
-        </w:rPr>
-        <w:t xml:space="preserve"> berikut:</w:t>
-      </w:r>
-    </w:p>
-    <w:p>
-      <w:pPr>
-        <w:jc w:val="center"/>
-        <w:rPr>
-          <w:sz w:val="24"/>
-          <w:lang w:val="id-ID"/>
-        </w:rPr>
-      </w:pPr>
-      <w:r>
-        <w:rPr>
-          <w:noProof/>
-          <w:sz w:val="24"/>
-          <w:lang w:val="id-ID" w:eastAsia="id-ID"/>
-        </w:rPr>
         <w:drawing>
           <wp:inline distT="0" distB="0" distL="0" distR="0">
             <wp:extent cx="5943600" cy="3080426"/>
@@ -9904,7 +8022,7 @@
                     </pic:cNvPicPr>
                   </pic:nvPicPr>
                   <pic:blipFill>
-                    <a:blip r:embed="rId27">
+                    <a:blip r:embed="rId25">
                       <a:extLst>
                         <a:ext uri="{28A0092B-C50C-407E-A947-70E740481C1C}">
                           <a14:useLocalDpi xmlns:a14="http://schemas.microsoft.com/office/drawing/2010/main" val="0"/>
@@ -10215,7 +8333,6 @@
         <w:rPr>
           <w:sz w:val="24"/>
         </w:rPr>
-        <w:lastRenderedPageBreak/>
         <w:t>Sa</w:t>
       </w:r>
       <w:r>
@@ -10771,7 +8888,7 @@
                     </pic:cNvPicPr>
                   </pic:nvPicPr>
                   <pic:blipFill>
-                    <a:blip r:embed="rId28">
+                    <a:blip r:embed="rId26">
                       <a:extLst>
                         <a:ext uri="{28A0092B-C50C-407E-A947-70E740481C1C}">
                           <a14:useLocalDpi xmlns:a14="http://schemas.microsoft.com/office/drawing/2010/main" val="0"/>
@@ -11326,218 +9443,218 @@
         <w:rPr>
           <w:sz w:val="24"/>
         </w:rPr>
+        <w:t>Halaman</w:t>
+      </w:r>
+      <w:proofErr w:type="spellEnd"/>
+      <w:r>
+        <w:rPr>
+          <w:sz w:val="24"/>
+        </w:rPr>
+        <w:t xml:space="preserve"> </w:t>
+      </w:r>
+      <w:r>
+        <w:rPr>
+          <w:sz w:val="24"/>
+          <w:lang w:val="id-ID"/>
+        </w:rPr>
+        <w:t>peringkat</w:t>
+      </w:r>
+      <w:r>
+        <w:rPr>
+          <w:sz w:val="24"/>
+        </w:rPr>
+        <w:t xml:space="preserve"> </w:t>
+      </w:r>
+      <w:proofErr w:type="spellStart"/>
+      <w:r>
+        <w:rPr>
+          <w:sz w:val="24"/>
+        </w:rPr>
+        <w:t>bulanan</w:t>
+      </w:r>
+      <w:proofErr w:type="spellEnd"/>
+      <w:r>
+        <w:rPr>
+          <w:sz w:val="24"/>
+        </w:rPr>
+        <w:t xml:space="preserve"> </w:t>
+      </w:r>
+      <w:proofErr w:type="spellStart"/>
+      <w:r>
+        <w:rPr>
+          <w:sz w:val="24"/>
+        </w:rPr>
+        <w:t>menampilkan</w:t>
+      </w:r>
+      <w:proofErr w:type="spellEnd"/>
+      <w:r>
+        <w:rPr>
+          <w:sz w:val="24"/>
+        </w:rPr>
+        <w:t xml:space="preserve"> </w:t>
+      </w:r>
+      <w:proofErr w:type="spellStart"/>
+      <w:r>
+        <w:rPr>
+          <w:sz w:val="24"/>
+        </w:rPr>
+        <w:t>daft</w:t>
+      </w:r>
+      <w:r>
+        <w:rPr>
+          <w:sz w:val="24"/>
+        </w:rPr>
+        <w:t>ar</w:t>
+      </w:r>
+      <w:proofErr w:type="spellEnd"/>
+      <w:r>
+        <w:rPr>
+          <w:sz w:val="24"/>
+        </w:rPr>
+        <w:t xml:space="preserve"> </w:t>
+      </w:r>
+      <w:proofErr w:type="spellStart"/>
+      <w:r>
+        <w:rPr>
+          <w:sz w:val="24"/>
+        </w:rPr>
+        <w:t>kabupaten</w:t>
+      </w:r>
+      <w:proofErr w:type="spellEnd"/>
+      <w:r>
+        <w:rPr>
+          <w:sz w:val="24"/>
+        </w:rPr>
+        <w:t>/</w:t>
+      </w:r>
+      <w:proofErr w:type="spellStart"/>
+      <w:r>
+        <w:rPr>
+          <w:sz w:val="24"/>
+        </w:rPr>
+        <w:t>kota</w:t>
+      </w:r>
+      <w:proofErr w:type="spellEnd"/>
+      <w:r>
+        <w:rPr>
+          <w:sz w:val="24"/>
+        </w:rPr>
+        <w:t xml:space="preserve"> </w:t>
+      </w:r>
+      <w:proofErr w:type="spellStart"/>
+      <w:r>
+        <w:rPr>
+          <w:sz w:val="24"/>
+        </w:rPr>
+        <w:t>diurutkan</w:t>
+      </w:r>
+      <w:proofErr w:type="spellEnd"/>
+      <w:r>
+        <w:rPr>
+          <w:sz w:val="24"/>
+        </w:rPr>
+        <w:t xml:space="preserve"> </w:t>
+      </w:r>
+      <w:proofErr w:type="spellStart"/>
+      <w:r>
+        <w:rPr>
+          <w:sz w:val="24"/>
+        </w:rPr>
+        <w:t>berdasarkan</w:t>
+      </w:r>
+      <w:proofErr w:type="spellEnd"/>
+      <w:r>
+        <w:rPr>
+          <w:sz w:val="24"/>
+        </w:rPr>
+        <w:t xml:space="preserve"> </w:t>
+      </w:r>
+      <w:proofErr w:type="spellStart"/>
+      <w:r>
+        <w:rPr>
+          <w:sz w:val="24"/>
+        </w:rPr>
+        <w:t>nilainya</w:t>
+      </w:r>
+      <w:proofErr w:type="spellEnd"/>
+      <w:r>
+        <w:rPr>
+          <w:sz w:val="24"/>
+        </w:rPr>
+        <w:t xml:space="preserve"> </w:t>
+      </w:r>
+      <w:proofErr w:type="spellStart"/>
+      <w:r>
+        <w:rPr>
+          <w:sz w:val="24"/>
+        </w:rPr>
+        <w:t>pada</w:t>
+      </w:r>
+      <w:proofErr w:type="spellEnd"/>
+      <w:r>
+        <w:rPr>
+          <w:sz w:val="24"/>
+        </w:rPr>
+        <w:t xml:space="preserve"> </w:t>
+      </w:r>
+      <w:proofErr w:type="spellStart"/>
+      <w:r>
+        <w:rPr>
+          <w:sz w:val="24"/>
+        </w:rPr>
+        <w:t>suatu</w:t>
+      </w:r>
+      <w:proofErr w:type="spellEnd"/>
+      <w:r>
+        <w:rPr>
+          <w:sz w:val="24"/>
+        </w:rPr>
+        <w:t xml:space="preserve"> </w:t>
+      </w:r>
+      <w:proofErr w:type="spellStart"/>
+      <w:r>
+        <w:rPr>
+          <w:sz w:val="24"/>
+        </w:rPr>
+        <w:t>bulan</w:t>
+      </w:r>
+      <w:proofErr w:type="spellEnd"/>
+      <w:r>
+        <w:rPr>
+          <w:sz w:val="24"/>
+        </w:rPr>
+        <w:t xml:space="preserve"> </w:t>
+      </w:r>
+      <w:proofErr w:type="spellStart"/>
+      <w:r>
+        <w:rPr>
+          <w:sz w:val="24"/>
+        </w:rPr>
+        <w:t>tertentu</w:t>
+      </w:r>
+      <w:proofErr w:type="spellEnd"/>
+      <w:r>
+        <w:rPr>
+          <w:sz w:val="24"/>
+        </w:rPr>
+        <w:t>.</w:t>
+      </w:r>
+      <w:proofErr w:type="gramEnd"/>
+    </w:p>
+    <w:p>
+      <w:pPr>
+        <w:jc w:val="center"/>
+        <w:rPr>
+          <w:sz w:val="24"/>
+        </w:rPr>
+      </w:pPr>
+      <w:r>
+        <w:rPr>
+          <w:noProof/>
+          <w:sz w:val="24"/>
+          <w:lang w:val="id-ID" w:eastAsia="id-ID"/>
+        </w:rPr>
         <w:lastRenderedPageBreak/>
-        <w:t>Halaman</w:t>
-      </w:r>
-      <w:proofErr w:type="spellEnd"/>
-      <w:r>
-        <w:rPr>
-          <w:sz w:val="24"/>
-        </w:rPr>
-        <w:t xml:space="preserve"> </w:t>
-      </w:r>
-      <w:r>
-        <w:rPr>
-          <w:sz w:val="24"/>
-          <w:lang w:val="id-ID"/>
-        </w:rPr>
-        <w:t>peringkat</w:t>
-      </w:r>
-      <w:r>
-        <w:rPr>
-          <w:sz w:val="24"/>
-        </w:rPr>
-        <w:t xml:space="preserve"> </w:t>
-      </w:r>
-      <w:proofErr w:type="spellStart"/>
-      <w:r>
-        <w:rPr>
-          <w:sz w:val="24"/>
-        </w:rPr>
-        <w:t>bulanan</w:t>
-      </w:r>
-      <w:proofErr w:type="spellEnd"/>
-      <w:r>
-        <w:rPr>
-          <w:sz w:val="24"/>
-        </w:rPr>
-        <w:t xml:space="preserve"> </w:t>
-      </w:r>
-      <w:proofErr w:type="spellStart"/>
-      <w:r>
-        <w:rPr>
-          <w:sz w:val="24"/>
-        </w:rPr>
-        <w:t>menampilkan</w:t>
-      </w:r>
-      <w:proofErr w:type="spellEnd"/>
-      <w:r>
-        <w:rPr>
-          <w:sz w:val="24"/>
-        </w:rPr>
-        <w:t xml:space="preserve"> </w:t>
-      </w:r>
-      <w:proofErr w:type="spellStart"/>
-      <w:r>
-        <w:rPr>
-          <w:sz w:val="24"/>
-        </w:rPr>
-        <w:t>daft</w:t>
-      </w:r>
-      <w:r>
-        <w:rPr>
-          <w:sz w:val="24"/>
-        </w:rPr>
-        <w:t>ar</w:t>
-      </w:r>
-      <w:proofErr w:type="spellEnd"/>
-      <w:r>
-        <w:rPr>
-          <w:sz w:val="24"/>
-        </w:rPr>
-        <w:t xml:space="preserve"> </w:t>
-      </w:r>
-      <w:proofErr w:type="spellStart"/>
-      <w:r>
-        <w:rPr>
-          <w:sz w:val="24"/>
-        </w:rPr>
-        <w:t>kabupaten</w:t>
-      </w:r>
-      <w:proofErr w:type="spellEnd"/>
-      <w:r>
-        <w:rPr>
-          <w:sz w:val="24"/>
-        </w:rPr>
-        <w:t>/</w:t>
-      </w:r>
-      <w:proofErr w:type="spellStart"/>
-      <w:r>
-        <w:rPr>
-          <w:sz w:val="24"/>
-        </w:rPr>
-        <w:t>kota</w:t>
-      </w:r>
-      <w:proofErr w:type="spellEnd"/>
-      <w:r>
-        <w:rPr>
-          <w:sz w:val="24"/>
-        </w:rPr>
-        <w:t xml:space="preserve"> </w:t>
-      </w:r>
-      <w:proofErr w:type="spellStart"/>
-      <w:r>
-        <w:rPr>
-          <w:sz w:val="24"/>
-        </w:rPr>
-        <w:t>diurutkan</w:t>
-      </w:r>
-      <w:proofErr w:type="spellEnd"/>
-      <w:r>
-        <w:rPr>
-          <w:sz w:val="24"/>
-        </w:rPr>
-        <w:t xml:space="preserve"> </w:t>
-      </w:r>
-      <w:proofErr w:type="spellStart"/>
-      <w:r>
-        <w:rPr>
-          <w:sz w:val="24"/>
-        </w:rPr>
-        <w:t>berdasarkan</w:t>
-      </w:r>
-      <w:proofErr w:type="spellEnd"/>
-      <w:r>
-        <w:rPr>
-          <w:sz w:val="24"/>
-        </w:rPr>
-        <w:t xml:space="preserve"> </w:t>
-      </w:r>
-      <w:proofErr w:type="spellStart"/>
-      <w:r>
-        <w:rPr>
-          <w:sz w:val="24"/>
-        </w:rPr>
-        <w:t>nilainya</w:t>
-      </w:r>
-      <w:proofErr w:type="spellEnd"/>
-      <w:r>
-        <w:rPr>
-          <w:sz w:val="24"/>
-        </w:rPr>
-        <w:t xml:space="preserve"> </w:t>
-      </w:r>
-      <w:proofErr w:type="spellStart"/>
-      <w:r>
-        <w:rPr>
-          <w:sz w:val="24"/>
-        </w:rPr>
-        <w:t>pada</w:t>
-      </w:r>
-      <w:proofErr w:type="spellEnd"/>
-      <w:r>
-        <w:rPr>
-          <w:sz w:val="24"/>
-        </w:rPr>
-        <w:t xml:space="preserve"> </w:t>
-      </w:r>
-      <w:proofErr w:type="spellStart"/>
-      <w:r>
-        <w:rPr>
-          <w:sz w:val="24"/>
-        </w:rPr>
-        <w:t>suatu</w:t>
-      </w:r>
-      <w:proofErr w:type="spellEnd"/>
-      <w:r>
-        <w:rPr>
-          <w:sz w:val="24"/>
-        </w:rPr>
-        <w:t xml:space="preserve"> </w:t>
-      </w:r>
-      <w:proofErr w:type="spellStart"/>
-      <w:r>
-        <w:rPr>
-          <w:sz w:val="24"/>
-        </w:rPr>
-        <w:t>bulan</w:t>
-      </w:r>
-      <w:proofErr w:type="spellEnd"/>
-      <w:r>
-        <w:rPr>
-          <w:sz w:val="24"/>
-        </w:rPr>
-        <w:t xml:space="preserve"> </w:t>
-      </w:r>
-      <w:proofErr w:type="spellStart"/>
-      <w:r>
-        <w:rPr>
-          <w:sz w:val="24"/>
-        </w:rPr>
-        <w:t>tertentu</w:t>
-      </w:r>
-      <w:proofErr w:type="spellEnd"/>
-      <w:r>
-        <w:rPr>
-          <w:sz w:val="24"/>
-        </w:rPr>
-        <w:t>.</w:t>
-      </w:r>
-      <w:proofErr w:type="gramEnd"/>
-    </w:p>
-    <w:p>
-      <w:pPr>
-        <w:jc w:val="center"/>
-        <w:rPr>
-          <w:sz w:val="24"/>
-        </w:rPr>
-      </w:pPr>
-      <w:r>
-        <w:rPr>
-          <w:noProof/>
-          <w:sz w:val="24"/>
-          <w:lang w:val="id-ID" w:eastAsia="id-ID"/>
-        </w:rPr>
         <w:drawing>
           <wp:inline distT="0" distB="0" distL="0" distR="0">
             <wp:extent cx="5619256" cy="3030279"/>
@@ -11556,7 +9673,7 @@
                     </pic:cNvPicPr>
                   </pic:nvPicPr>
                   <pic:blipFill>
-                    <a:blip r:embed="rId29">
+                    <a:blip r:embed="rId27">
                       <a:extLst>
                         <a:ext uri="{28A0092B-C50C-407E-A947-70E740481C1C}">
                           <a14:useLocalDpi xmlns:a14="http://schemas.microsoft.com/office/drawing/2010/main" val="0"/>
@@ -11660,7 +9777,6 @@
           <w:sz w:val="24"/>
           <w:lang w:val="id-ID" w:eastAsia="id-ID"/>
         </w:rPr>
-        <w:lastRenderedPageBreak/>
         <w:drawing>
           <wp:inline distT="0" distB="0" distL="0" distR="0">
             <wp:extent cx="5720316" cy="3331646"/>
@@ -11679,7 +9795,7 @@
                     </pic:cNvPicPr>
                   </pic:nvPicPr>
                   <pic:blipFill>
-                    <a:blip r:embed="rId30">
+                    <a:blip r:embed="rId28">
                       <a:extLst>
                         <a:ext uri="{28A0092B-C50C-407E-A947-70E740481C1C}">
                           <a14:useLocalDpi xmlns:a14="http://schemas.microsoft.com/office/drawing/2010/main" val="0"/>
@@ -11724,6 +9840,7 @@
         <w:rPr>
           <w:sz w:val="24"/>
         </w:rPr>
+        <w:lastRenderedPageBreak/>
         <w:t>Halaman</w:t>
       </w:r>
       <w:proofErr w:type="spellEnd"/>
@@ -12273,7 +10390,6 @@
           <w:sz w:val="24"/>
           <w:lang w:val="id-ID" w:eastAsia="id-ID"/>
         </w:rPr>
-        <w:lastRenderedPageBreak/>
         <w:drawing>
           <wp:inline distT="0" distB="0" distL="0" distR="0">
             <wp:extent cx="5943600" cy="3381002"/>
@@ -12292,7 +10408,7 @@
                     </pic:cNvPicPr>
                   </pic:nvPicPr>
                   <pic:blipFill>
-                    <a:blip r:embed="rId31">
+                    <a:blip r:embed="rId29">
                       <a:extLst>
                         <a:ext uri="{28A0092B-C50C-407E-A947-70E740481C1C}">
                           <a14:useLocalDpi xmlns:a14="http://schemas.microsoft.com/office/drawing/2010/main" val="0"/>
@@ -12359,6 +10475,7 @@
           <w:sz w:val="24"/>
           <w:lang w:val="id-ID"/>
         </w:rPr>
+        <w:lastRenderedPageBreak/>
         <w:t>BULANAN</w:t>
       </w:r>
     </w:p>
@@ -12390,7 +10507,6 @@
           <w:sz w:val="24"/>
           <w:lang w:val="id-ID" w:eastAsia="id-ID"/>
         </w:rPr>
-        <w:lastRenderedPageBreak/>
         <w:drawing>
           <wp:inline distT="0" distB="0" distL="0" distR="0">
             <wp:extent cx="5943600" cy="3411607"/>
@@ -12409,7 +10525,7 @@
                     </pic:cNvPicPr>
                   </pic:nvPicPr>
                   <pic:blipFill>
-                    <a:blip r:embed="rId32">
+                    <a:blip r:embed="rId30">
                       <a:extLst>
                         <a:ext uri="{28A0092B-C50C-407E-A947-70E740481C1C}">
                           <a14:useLocalDpi xmlns:a14="http://schemas.microsoft.com/office/drawing/2010/main" val="0"/>
@@ -13221,6 +11337,7 @@
                 <w:color w:val="000000"/>
                 <w:sz w:val="24"/>
               </w:rPr>
+              <w:lastRenderedPageBreak/>
               <w:t>Mengumpulkan</w:t>
             </w:r>
             <w:proofErr w:type="spellEnd"/>
@@ -13727,7 +11844,6 @@
                 <w:sz w:val="28"/>
                 <w:szCs w:val="24"/>
               </w:rPr>
-              <w:lastRenderedPageBreak/>
               <w:t>TRIWULANAN</w:t>
             </w:r>
           </w:p>
@@ -17608,6 +15724,7 @@
                 <w:sz w:val="28"/>
                 <w:szCs w:val="24"/>
               </w:rPr>
+              <w:lastRenderedPageBreak/>
               <w:t>BPS KABUPATEN OKU TIMUR</w:t>
             </w:r>
           </w:p>
@@ -17732,8 +15849,6 @@
             </w:r>
           </w:p>
         </w:tc>
-        <w:bookmarkStart w:id="0" w:name="_GoBack"/>
-        <w:bookmarkEnd w:id="0"/>
       </w:tr>
       <w:tr>
         <w:trPr>
@@ -17873,7 +15988,6 @@
                 <w:color w:val="000000"/>
                 <w:sz w:val="24"/>
               </w:rPr>
-              <w:lastRenderedPageBreak/>
               <w:t>Pembuatan</w:t>
             </w:r>
             <w:proofErr w:type="spellEnd"/>

</xml_diff>